<commit_message>
Cover letter from submission
</commit_message>
<xml_diff>
--- a/submission/cover_letter.docx
+++ b/submission/cover_letter.docx
@@ -91,7 +91,7 @@
                           </a:ln>
                           <a:extLst>
                             <a:ext uri="{91240B29-F687-4f45-9708-019B960494DF}">
-                              <a14:hiddenLine xmlns="" xmlns:mo="http://schemas.microsoft.com/office/mac/office/2008/main" xmlns:mv="urn:schemas-microsoft-com:mac:vml" xmlns:o="urn:schemas-microsoft-com:office:office" xmlns:v="urn:schemas-microsoft-com:vml" xmlns:w10="urn:schemas-microsoft-com:office:word" xmlns:w="http://schemas.openxmlformats.org/wordprocessingml/2006/main" xmlns:a14="http://schemas.microsoft.com/office/drawing/2010/main" w="9525">
+                              <a14:hiddenLine xmlns:a14="http://schemas.microsoft.com/office/drawing/2010/main" xmlns:w="http://schemas.openxmlformats.org/wordprocessingml/2006/main" xmlns:w10="urn:schemas-microsoft-com:office:word" xmlns:v="urn:schemas-microsoft-com:vml" xmlns:o="urn:schemas-microsoft-com:office:office" xmlns:mv="urn:schemas-microsoft-com:mac:vml" xmlns:mo="http://schemas.microsoft.com/office/mac/office/2008/main" xmlns="" w="9525">
                                 <a:solidFill>
                                   <a:srgbClr val="000000"/>
                                 </a:solidFill>
@@ -267,7 +267,7 @@
                           <a:noFill/>
                           <a:extLst>
                             <a:ext uri="{909E8E84-426E-40dd-AFC4-6F175D3DCCD1}">
-                              <a14:hiddenFill xmlns="" xmlns:mo="http://schemas.microsoft.com/office/mac/office/2008/main" xmlns:mv="urn:schemas-microsoft-com:mac:vml" xmlns:o="urn:schemas-microsoft-com:office:office" xmlns:v="urn:schemas-microsoft-com:vml" xmlns:w10="urn:schemas-microsoft-com:office:word" xmlns:w="http://schemas.openxmlformats.org/wordprocessingml/2006/main" xmlns:a14="http://schemas.microsoft.com/office/drawing/2010/main">
+                              <a14:hiddenFill xmlns:a14="http://schemas.microsoft.com/office/drawing/2010/main" xmlns:w="http://schemas.openxmlformats.org/wordprocessingml/2006/main" xmlns:w10="urn:schemas-microsoft-com:office:word" xmlns:v="urn:schemas-microsoft-com:vml" xmlns:o="urn:schemas-microsoft-com:office:office" xmlns:mv="urn:schemas-microsoft-com:mac:vml" xmlns:mo="http://schemas.microsoft.com/office/mac/office/2008/main" xmlns="">
                                 <a:solidFill>
                                   <a:srgbClr val="FFFFFF"/>
                                 </a:solidFill>
@@ -468,7 +468,28 @@
           <w:rFonts w:cs="Arial"/>
           <w:szCs w:val="22"/>
         </w:rPr>
-        <w:t>November 14, 2022</w:t>
+        <w:t>December</w:t>
+      </w:r>
+      <w:r>
+        <w:rPr>
+          <w:rFonts w:cs="Arial"/>
+          <w:szCs w:val="22"/>
+        </w:rPr>
+        <w:t xml:space="preserve"> 1</w:t>
+      </w:r>
+      <w:r>
+        <w:rPr>
+          <w:rFonts w:cs="Arial"/>
+          <w:szCs w:val="22"/>
+        </w:rPr>
+        <w:t>2</w:t>
+      </w:r>
+      <w:r>
+        <w:rPr>
+          <w:rFonts w:cs="Arial"/>
+          <w:szCs w:val="22"/>
+        </w:rPr>
+        <w:t>, 2022</w:t>
       </w:r>
     </w:p>
     <w:p>
@@ -493,6 +514,7 @@
     </w:p>
     <w:p>
       <w:pPr>
+        <w:jc w:val="left"/>
         <w:rPr>
           <w:rFonts w:cs="Arial"/>
           <w:szCs w:val="22"/>
@@ -529,6 +551,7 @@
     </w:p>
     <w:p>
       <w:pPr>
+        <w:jc w:val="left"/>
         <w:rPr>
           <w:rFonts w:cs="Arial"/>
           <w:szCs w:val="22"/>
@@ -537,6 +560,7 @@
     </w:p>
     <w:p>
       <w:pPr>
+        <w:jc w:val="left"/>
         <w:rPr>
           <w:rFonts w:cs="Arial"/>
           <w:szCs w:val="22"/>
@@ -607,7 +631,31 @@
           <w:iCs/>
           <w:szCs w:val="22"/>
         </w:rPr>
-        <w:t>Lorem ipsum</w:t>
+        <w:t xml:space="preserve">The </w:t>
+      </w:r>
+      <w:proofErr w:type="spellStart"/>
+      <w:r>
+        <w:rPr>
+          <w:rFonts w:cs="Arial"/>
+          <w:b/>
+          <w:bCs/>
+          <w:i/>
+          <w:iCs/>
+          <w:szCs w:val="22"/>
+        </w:rPr>
+        <w:t>Riffomonas</w:t>
+      </w:r>
+      <w:proofErr w:type="spellEnd"/>
+      <w:r>
+        <w:rPr>
+          <w:rFonts w:cs="Arial"/>
+          <w:b/>
+          <w:bCs/>
+          <w:i/>
+          <w:iCs/>
+          <w:szCs w:val="22"/>
+        </w:rPr>
+        <w:t xml:space="preserve"> YouTube Channel: An Educational Resource to Foster Reproducible Research Practices</w:t>
       </w:r>
       <w:r>
         <w:rPr>
@@ -635,11 +683,40 @@
           <w:rFonts w:cs="Arial"/>
           <w:szCs w:val="22"/>
         </w:rPr>
-        <w:t>The resource that this manuscript announces is a YouTube channel that teaches researchers how to engage in reproducible research practices. The channel currently has 11,000 subscribers and 285 videos. I am frequently asked by viewers whether there is something that they can cite to give credit for the skills they have developed on the channel that have become components of their research.</w:t>
+        <w:t xml:space="preserve">The resource that this manuscript announces is a YouTube channel that teaches researchers how to engage in reproducible research practices. The channel currently has </w:t>
+      </w:r>
+      <w:r>
+        <w:rPr>
+          <w:rFonts w:cs="Arial"/>
+          <w:szCs w:val="22"/>
+        </w:rPr>
+        <w:t xml:space="preserve">more than </w:t>
+      </w:r>
+      <w:r>
+        <w:rPr>
+          <w:rFonts w:cs="Arial"/>
+          <w:szCs w:val="22"/>
+        </w:rPr>
+        <w:t>11,</w:t>
+      </w:r>
+      <w:r>
+        <w:rPr>
+          <w:rFonts w:cs="Arial"/>
+          <w:szCs w:val="22"/>
+        </w:rPr>
+        <w:t>3</w:t>
+      </w:r>
+      <w:r>
+        <w:rPr>
+          <w:rFonts w:cs="Arial"/>
+          <w:szCs w:val="22"/>
+        </w:rPr>
+        <w:t>00 subscribers and 285 videos. I am frequently asked by viewers whether there is something that they can cite to give credit for the skills they have developed on the channel that have become components of their research.</w:t>
       </w:r>
     </w:p>
     <w:p>
       <w:pPr>
+        <w:jc w:val="left"/>
         <w:rPr>
           <w:rFonts w:cs="Arial"/>
           <w:szCs w:val="22"/>
@@ -648,6 +725,7 @@
     </w:p>
     <w:p>
       <w:pPr>
+        <w:jc w:val="left"/>
         <w:rPr>
           <w:rFonts w:cs="Arial"/>
           <w:szCs w:val="22"/>
@@ -663,6 +741,7 @@
     </w:p>
     <w:p>
       <w:pPr>
+        <w:jc w:val="left"/>
         <w:rPr>
           <w:rFonts w:cs="Arial"/>
           <w:szCs w:val="22"/>
@@ -671,6 +750,7 @@
     </w:p>
     <w:p>
       <w:pPr>
+        <w:jc w:val="left"/>
         <w:rPr>
           <w:rFonts w:cs="Arial"/>
           <w:szCs w:val="22"/>
@@ -686,6 +766,7 @@
     </w:p>
     <w:p>
       <w:pPr>
+        <w:jc w:val="left"/>
         <w:rPr>
           <w:rFonts w:cs="Arial"/>
           <w:szCs w:val="22"/>
@@ -736,6 +817,7 @@
     </w:p>
     <w:p>
       <w:pPr>
+        <w:jc w:val="left"/>
         <w:rPr>
           <w:rFonts w:cs="Arial"/>
           <w:szCs w:val="22"/>
@@ -751,6 +833,7 @@
     </w:p>
     <w:p>
       <w:pPr>
+        <w:jc w:val="left"/>
         <w:rPr>
           <w:rFonts w:cs="Arial"/>
           <w:szCs w:val="22"/>
@@ -2376,7 +2459,6 @@
   <w:style w:type="character" w:default="1" w:styleId="DefaultParagraphFont">
     <w:name w:val="Default Paragraph Font"/>
     <w:uiPriority w:val="1"/>
-    <w:semiHidden/>
     <w:unhideWhenUsed/>
   </w:style>
   <w:style w:type="table" w:default="1" w:styleId="TableNormal">

</xml_diff>